<commit_message>
fix small bags with tests from docs
</commit_message>
<xml_diff>
--- a/uTest.WEB/App_Data/Docs/Doc.docx
+++ b/uTest.WEB/App_Data/Docs/Doc.docx
@@ -47,8 +47,40 @@
                 <w:szCs w:val="40"/>
                 <w:lang w:val="en-US"/>
               </w:rPr>
-              <w:t>Test from doc</w:t>
-            </w:r>
+              <w:t xml:space="preserve">Test from </w:t>
+            </w:r>
+            <w:r>
+              <w:rPr>
+                <w:rFonts w:ascii="Times New Roman" w:hAnsi="Times New Roman"/>
+                <w:b/>
+                <w:sz w:val="40"/>
+                <w:szCs w:val="40"/>
+                <w:lang w:val="en-US"/>
+              </w:rPr>
+              <w:t>.</w:t>
+            </w:r>
+            <w:proofErr w:type="spellStart"/>
+            <w:r>
+              <w:rPr>
+                <w:rFonts w:ascii="Times New Roman" w:hAnsi="Times New Roman"/>
+                <w:b/>
+                <w:sz w:val="40"/>
+                <w:szCs w:val="40"/>
+                <w:lang w:val="en-US"/>
+              </w:rPr>
+              <w:t>doc</w:t>
+            </w:r>
+            <w:r>
+              <w:rPr>
+                <w:rFonts w:ascii="Times New Roman" w:hAnsi="Times New Roman"/>
+                <w:b/>
+                <w:sz w:val="40"/>
+                <w:szCs w:val="40"/>
+                <w:lang w:val="en-US"/>
+              </w:rPr>
+              <w:t>x</w:t>
+            </w:r>
+            <w:proofErr w:type="spellEnd"/>
           </w:p>
         </w:tc>
       </w:tr>
@@ -229,6 +261,7 @@
                 <w:lang w:val="en-US"/>
               </w:rPr>
             </w:pPr>
+            <w:bookmarkStart w:id="0" w:name="_GoBack"/>
             <w:r>
               <w:rPr>
                 <w:rFonts w:ascii="Times New Roman" w:hAnsi="Times New Roman"/>
@@ -238,6 +271,7 @@
               </w:rPr>
               <w:t>Answer 1</w:t>
             </w:r>
+            <w:bookmarkEnd w:id="0"/>
           </w:p>
         </w:tc>
       </w:tr>
@@ -843,10 +877,7 @@
         </w:tc>
       </w:tr>
     </w:tbl>
-    <w:p>
-      <w:bookmarkStart w:id="0" w:name="_GoBack"/>
-      <w:bookmarkEnd w:id="0"/>
-    </w:p>
+    <w:p/>
     <w:sectPr>
       <w:pgSz w:w="11906" w:h="16838"/>
       <w:pgMar w:top="1134" w:right="850" w:bottom="1134" w:left="1701" w:header="708" w:footer="708" w:gutter="0"/>

</xml_diff>

<commit_message>
add additional validation for test model
</commit_message>
<xml_diff>
--- a/uTest.WEB/App_Data/Docs/Doc.docx
+++ b/uTest.WEB/App_Data/Docs/Doc.docx
@@ -237,6 +237,7 @@
                 <w:lang w:val="en-US"/>
               </w:rPr>
             </w:pPr>
+            <w:bookmarkStart w:id="0" w:name="_GoBack" w:colFirst="0" w:colLast="1"/>
           </w:p>
         </w:tc>
         <w:tc>
@@ -261,7 +262,6 @@
                 <w:lang w:val="en-US"/>
               </w:rPr>
             </w:pPr>
-            <w:bookmarkStart w:id="0" w:name="_GoBack"/>
             <w:r>
               <w:rPr>
                 <w:rFonts w:ascii="Times New Roman" w:hAnsi="Times New Roman"/>
@@ -271,7 +271,6 @@
               </w:rPr>
               <w:t>Answer 1</w:t>
             </w:r>
-            <w:bookmarkEnd w:id="0"/>
           </w:p>
         </w:tc>
       </w:tr>
@@ -402,6 +401,7 @@
           </w:p>
         </w:tc>
       </w:tr>
+      <w:bookmarkEnd w:id="0"/>
       <w:tr>
         <w:tc>
           <w:tcPr>

</xml_diff>

<commit_message>
amount of questions to solve for docs
</commit_message>
<xml_diff>
--- a/uTest.WEB/App_Data/Docs/Doc.docx
+++ b/uTest.WEB/App_Data/Docs/Doc.docx
@@ -59,7 +59,6 @@
               </w:rPr>
               <w:t>.</w:t>
             </w:r>
-            <w:proofErr w:type="spellStart"/>
             <w:r>
               <w:rPr>
                 <w:rFonts w:ascii="Times New Roman" w:hAnsi="Times New Roman"/>
@@ -80,7 +79,6 @@
               </w:rPr>
               <w:t>x</w:t>
             </w:r>
-            <w:proofErr w:type="spellEnd"/>
           </w:p>
         </w:tc>
       </w:tr>
@@ -152,30 +150,28 @@
               <w:right w:val="single" w:sz="4" w:space="0" w:color="auto"/>
             </w:tcBorders>
             <w:vAlign w:val="center"/>
-            <w:hideMark/>
-          </w:tcPr>
-          <w:p>
-            <w:pPr>
-              <w:spacing w:before="100" w:after="100"/>
-              <w:jc w:val="center"/>
-              <w:rPr>
-                <w:rFonts w:ascii="Times New Roman" w:hAnsi="Times New Roman"/>
-                <w:b/>
-                <w:sz w:val="28"/>
-                <w:szCs w:val="28"/>
-                <w:lang w:val="en-US"/>
-              </w:rPr>
-            </w:pPr>
-            <w:r>
-              <w:rPr>
-                <w:rFonts w:ascii="Times New Roman" w:hAnsi="Times New Roman"/>
-                <w:b/>
-                <w:sz w:val="28"/>
-                <w:szCs w:val="28"/>
-                <w:lang w:val="en-US"/>
-              </w:rPr>
-              <w:t>Question 1</w:t>
-            </w:r>
+          </w:tcPr>
+          <w:p>
+            <w:pPr>
+              <w:spacing w:before="100" w:after="100"/>
+              <w:rPr>
+                <w:rFonts w:ascii="Times New Roman" w:hAnsi="Times New Roman"/>
+                <w:sz w:val="28"/>
+                <w:szCs w:val="28"/>
+                <w:lang w:val="en-US"/>
+              </w:rPr>
+            </w:pPr>
+            <w:r>
+              <w:rPr>
+                <w:rFonts w:ascii="Times New Roman" w:hAnsi="Times New Roman"/>
+                <w:sz w:val="28"/>
+                <w:szCs w:val="28"/>
+                <w:lang w:val="en-US"/>
+              </w:rPr>
+              <w:t>max</w:t>
+            </w:r>
+            <w:bookmarkStart w:id="0" w:name="_GoBack"/>
+            <w:bookmarkEnd w:id="0"/>
           </w:p>
         </w:tc>
       </w:tr>
@@ -196,21 +192,24 @@
           <w:p>
             <w:pPr>
               <w:spacing w:before="100" w:after="100"/>
-              <w:rPr>
-                <w:rFonts w:ascii="Times New Roman" w:hAnsi="Times New Roman"/>
-                <w:sz w:val="28"/>
-                <w:szCs w:val="28"/>
-                <w:lang w:val="en-US"/>
-              </w:rPr>
-            </w:pPr>
-            <w:r>
-              <w:rPr>
-                <w:rFonts w:ascii="Times New Roman" w:hAnsi="Times New Roman"/>
-                <w:sz w:val="28"/>
-                <w:szCs w:val="28"/>
-                <w:lang w:val="en-US"/>
-              </w:rPr>
-              <w:t>Choose answer 2</w:t>
+              <w:jc w:val="center"/>
+              <w:rPr>
+                <w:rFonts w:ascii="Times New Roman" w:hAnsi="Times New Roman"/>
+                <w:b/>
+                <w:sz w:val="28"/>
+                <w:szCs w:val="28"/>
+                <w:lang w:val="en-US"/>
+              </w:rPr>
+            </w:pPr>
+            <w:r>
+              <w:rPr>
+                <w:rFonts w:ascii="Times New Roman" w:hAnsi="Times New Roman"/>
+                <w:b/>
+                <w:sz w:val="28"/>
+                <w:szCs w:val="28"/>
+                <w:lang w:val="en-US"/>
+              </w:rPr>
+              <w:t>Question 1</w:t>
             </w:r>
           </w:p>
         </w:tc>
@@ -218,31 +217,8 @@
       <w:tr>
         <w:tc>
           <w:tcPr>
-            <w:tcW w:w="988" w:type="dxa"/>
-            <w:tcBorders>
-              <w:top w:val="single" w:sz="4" w:space="0" w:color="auto"/>
-              <w:left w:val="single" w:sz="4" w:space="0" w:color="auto"/>
-              <w:bottom w:val="single" w:sz="4" w:space="0" w:color="auto"/>
-              <w:right w:val="single" w:sz="4" w:space="0" w:color="auto"/>
-            </w:tcBorders>
-            <w:vAlign w:val="center"/>
-          </w:tcPr>
-          <w:p>
-            <w:pPr>
-              <w:spacing w:before="100" w:after="100"/>
-              <w:rPr>
-                <w:rFonts w:ascii="Times New Roman" w:hAnsi="Times New Roman"/>
-                <w:sz w:val="28"/>
-                <w:szCs w:val="28"/>
-                <w:lang w:val="en-US"/>
-              </w:rPr>
-            </w:pPr>
-            <w:bookmarkStart w:id="0" w:name="_GoBack" w:colFirst="0" w:colLast="1"/>
-          </w:p>
-        </w:tc>
-        <w:tc>
-          <w:tcPr>
-            <w:tcW w:w="8357" w:type="dxa"/>
+            <w:tcW w:w="9345" w:type="dxa"/>
+            <w:gridSpan w:val="2"/>
             <w:tcBorders>
               <w:top w:val="single" w:sz="4" w:space="0" w:color="auto"/>
               <w:left w:val="single" w:sz="4" w:space="0" w:color="auto"/>
@@ -269,7 +245,7 @@
                 <w:szCs w:val="28"/>
                 <w:lang w:val="en-US"/>
               </w:rPr>
-              <w:t>Answer 1</w:t>
+              <w:t>Choose answer 2</w:t>
             </w:r>
           </w:p>
         </w:tc>
@@ -285,60 +261,49 @@
               <w:right w:val="single" w:sz="4" w:space="0" w:color="auto"/>
             </w:tcBorders>
             <w:vAlign w:val="center"/>
+          </w:tcPr>
+          <w:p>
+            <w:pPr>
+              <w:spacing w:before="100" w:after="100"/>
+              <w:rPr>
+                <w:rFonts w:ascii="Times New Roman" w:hAnsi="Times New Roman"/>
+                <w:sz w:val="28"/>
+                <w:szCs w:val="28"/>
+                <w:lang w:val="en-US"/>
+              </w:rPr>
+            </w:pPr>
+          </w:p>
+        </w:tc>
+        <w:tc>
+          <w:tcPr>
+            <w:tcW w:w="8357" w:type="dxa"/>
+            <w:tcBorders>
+              <w:top w:val="single" w:sz="4" w:space="0" w:color="auto"/>
+              <w:left w:val="single" w:sz="4" w:space="0" w:color="auto"/>
+              <w:bottom w:val="single" w:sz="4" w:space="0" w:color="auto"/>
+              <w:right w:val="single" w:sz="4" w:space="0" w:color="auto"/>
+            </w:tcBorders>
+            <w:vAlign w:val="center"/>
             <w:hideMark/>
           </w:tcPr>
           <w:p>
             <w:pPr>
               <w:spacing w:before="100" w:after="100"/>
-              <w:jc w:val="center"/>
-              <w:rPr>
-                <w:rFonts w:ascii="Times New Roman" w:hAnsi="Times New Roman"/>
-                <w:sz w:val="28"/>
-                <w:szCs w:val="28"/>
-                <w:lang w:val="en-US"/>
-              </w:rPr>
-            </w:pPr>
-            <w:r>
-              <w:rPr>
-                <w:rFonts w:ascii="Times New Roman" w:hAnsi="Times New Roman"/>
-                <w:sz w:val="28"/>
-                <w:szCs w:val="28"/>
-                <w:lang w:val="en-US"/>
-              </w:rPr>
-              <w:t>+</w:t>
-            </w:r>
-          </w:p>
-        </w:tc>
-        <w:tc>
-          <w:tcPr>
-            <w:tcW w:w="8357" w:type="dxa"/>
-            <w:tcBorders>
-              <w:top w:val="single" w:sz="4" w:space="0" w:color="auto"/>
-              <w:left w:val="single" w:sz="4" w:space="0" w:color="auto"/>
-              <w:bottom w:val="single" w:sz="4" w:space="0" w:color="auto"/>
-              <w:right w:val="single" w:sz="4" w:space="0" w:color="auto"/>
-            </w:tcBorders>
-            <w:vAlign w:val="center"/>
-            <w:hideMark/>
-          </w:tcPr>
-          <w:p>
-            <w:pPr>
-              <w:spacing w:before="100" w:after="100"/>
-              <w:rPr>
-                <w:rFonts w:ascii="Times New Roman" w:hAnsi="Times New Roman"/>
-                <w:sz w:val="28"/>
-                <w:szCs w:val="28"/>
-                <w:lang w:val="en-US"/>
-              </w:rPr>
-            </w:pPr>
-            <w:r>
-              <w:rPr>
-                <w:rFonts w:ascii="Times New Roman" w:hAnsi="Times New Roman"/>
-                <w:sz w:val="28"/>
-                <w:szCs w:val="28"/>
-                <w:lang w:val="en-US"/>
-              </w:rPr>
-              <w:t>Answer 2</w:t>
+              <w:rPr>
+                <w:rFonts w:ascii="Times New Roman" w:hAnsi="Times New Roman"/>
+                <w:sz w:val="28"/>
+                <w:szCs w:val="28"/>
+                <w:lang w:val="en-US"/>
+              </w:rPr>
+            </w:pPr>
+            <w:r>
+              <w:rPr>
+                <w:rFonts w:ascii="Times New Roman" w:hAnsi="Times New Roman"/>
+                <w:sz w:val="28"/>
+                <w:szCs w:val="28"/>
+                <w:lang w:val="en-US"/>
+              </w:rPr>
+              <w:t>Answer 1</w:t>
             </w:r>
           </w:p>
         </w:tc>
@@ -354,17 +319,28 @@
               <w:right w:val="single" w:sz="4" w:space="0" w:color="auto"/>
             </w:tcBorders>
             <w:vAlign w:val="center"/>
-          </w:tcPr>
-          <w:p>
-            <w:pPr>
-              <w:spacing w:before="100" w:after="100"/>
-              <w:rPr>
-                <w:rFonts w:ascii="Times New Roman" w:hAnsi="Times New Roman"/>
-                <w:sz w:val="28"/>
-                <w:szCs w:val="28"/>
-                <w:lang w:val="en-US"/>
-              </w:rPr>
-            </w:pPr>
+            <w:hideMark/>
+          </w:tcPr>
+          <w:p>
+            <w:pPr>
+              <w:spacing w:before="100" w:after="100"/>
+              <w:jc w:val="center"/>
+              <w:rPr>
+                <w:rFonts w:ascii="Times New Roman" w:hAnsi="Times New Roman"/>
+                <w:sz w:val="28"/>
+                <w:szCs w:val="28"/>
+                <w:lang w:val="en-US"/>
+              </w:rPr>
+            </w:pPr>
+            <w:r>
+              <w:rPr>
+                <w:rFonts w:ascii="Times New Roman" w:hAnsi="Times New Roman"/>
+                <w:sz w:val="28"/>
+                <w:szCs w:val="28"/>
+                <w:lang w:val="en-US"/>
+              </w:rPr>
+              <w:t>+</w:t>
+            </w:r>
           </w:p>
         </w:tc>
         <w:tc>
@@ -396,12 +372,69 @@
                 <w:szCs w:val="28"/>
                 <w:lang w:val="en-US"/>
               </w:rPr>
+              <w:t>Answer 2</w:t>
+            </w:r>
+          </w:p>
+        </w:tc>
+      </w:tr>
+      <w:tr>
+        <w:tc>
+          <w:tcPr>
+            <w:tcW w:w="988" w:type="dxa"/>
+            <w:tcBorders>
+              <w:top w:val="single" w:sz="4" w:space="0" w:color="auto"/>
+              <w:left w:val="single" w:sz="4" w:space="0" w:color="auto"/>
+              <w:bottom w:val="single" w:sz="4" w:space="0" w:color="auto"/>
+              <w:right w:val="single" w:sz="4" w:space="0" w:color="auto"/>
+            </w:tcBorders>
+            <w:vAlign w:val="center"/>
+          </w:tcPr>
+          <w:p>
+            <w:pPr>
+              <w:spacing w:before="100" w:after="100"/>
+              <w:rPr>
+                <w:rFonts w:ascii="Times New Roman" w:hAnsi="Times New Roman"/>
+                <w:sz w:val="28"/>
+                <w:szCs w:val="28"/>
+                <w:lang w:val="en-US"/>
+              </w:rPr>
+            </w:pPr>
+          </w:p>
+        </w:tc>
+        <w:tc>
+          <w:tcPr>
+            <w:tcW w:w="8357" w:type="dxa"/>
+            <w:tcBorders>
+              <w:top w:val="single" w:sz="4" w:space="0" w:color="auto"/>
+              <w:left w:val="single" w:sz="4" w:space="0" w:color="auto"/>
+              <w:bottom w:val="single" w:sz="4" w:space="0" w:color="auto"/>
+              <w:right w:val="single" w:sz="4" w:space="0" w:color="auto"/>
+            </w:tcBorders>
+            <w:vAlign w:val="center"/>
+            <w:hideMark/>
+          </w:tcPr>
+          <w:p>
+            <w:pPr>
+              <w:spacing w:before="100" w:after="100"/>
+              <w:rPr>
+                <w:rFonts w:ascii="Times New Roman" w:hAnsi="Times New Roman"/>
+                <w:sz w:val="28"/>
+                <w:szCs w:val="28"/>
+                <w:lang w:val="en-US"/>
+              </w:rPr>
+            </w:pPr>
+            <w:r>
+              <w:rPr>
+                <w:rFonts w:ascii="Times New Roman" w:hAnsi="Times New Roman"/>
+                <w:sz w:val="28"/>
+                <w:szCs w:val="28"/>
+                <w:lang w:val="en-US"/>
+              </w:rPr>
               <w:t>Answer 3</w:t>
             </w:r>
           </w:p>
         </w:tc>
       </w:tr>
-      <w:bookmarkEnd w:id="0"/>
       <w:tr>
         <w:tc>
           <w:tcPr>
@@ -1344,7 +1377,7 @@
     </w:rPrDefault>
     <w:pPrDefault/>
   </w:docDefaults>
-  <w:latentStyles w:defLockedState="0" w:defUIPriority="99" w:defSemiHidden="0" w:defUnhideWhenUsed="0" w:defQFormat="0" w:count="373">
+  <w:latentStyles w:defLockedState="0" w:defUIPriority="99" w:defSemiHidden="0" w:defUnhideWhenUsed="0" w:defQFormat="0" w:count="374">
     <w:lsdException w:name="Normal" w:uiPriority="0" w:qFormat="1"/>
     <w:lsdException w:name="heading 1" w:uiPriority="9" w:qFormat="1"/>
     <w:lsdException w:name="heading 2" w:semiHidden="1" w:uiPriority="9" w:unhideWhenUsed="1" w:qFormat="1"/>
@@ -1450,7 +1483,6 @@
     <w:lsdException w:name="HTML Sample" w:semiHidden="1" w:unhideWhenUsed="1"/>
     <w:lsdException w:name="HTML Typewriter" w:semiHidden="1" w:unhideWhenUsed="1"/>
     <w:lsdException w:name="HTML Variable" w:semiHidden="1" w:unhideWhenUsed="1"/>
-    <w:lsdException w:name="Normal Table" w:semiHidden="1" w:unhideWhenUsed="1"/>
     <w:lsdException w:name="annotation subject" w:semiHidden="1" w:unhideWhenUsed="1"/>
     <w:lsdException w:name="No List" w:semiHidden="1" w:unhideWhenUsed="1"/>
     <w:lsdException w:name="Outline List 1" w:semiHidden="1" w:unhideWhenUsed="1"/>
@@ -1497,10 +1529,8 @@
     <w:lsdException w:name="Table Subtle 2" w:semiHidden="1" w:unhideWhenUsed="1"/>
     <w:lsdException w:name="Table Web 1" w:semiHidden="1" w:unhideWhenUsed="1"/>
     <w:lsdException w:name="Table Web 2" w:semiHidden="1" w:unhideWhenUsed="1"/>
-    <w:lsdException w:name="Table Web 3" w:semiHidden="1" w:unhideWhenUsed="1"/>
     <w:lsdException w:name="Balloon Text" w:semiHidden="1" w:unhideWhenUsed="1"/>
     <w:lsdException w:name="Table Grid" w:uiPriority="39"/>
-    <w:lsdException w:name="Table Theme" w:semiHidden="1" w:unhideWhenUsed="1"/>
     <w:lsdException w:name="Placeholder Text" w:semiHidden="1"/>
     <w:lsdException w:name="No Spacing" w:uiPriority="1" w:qFormat="1"/>
     <w:lsdException w:name="Light Shading" w:uiPriority="60"/>
@@ -1718,6 +1748,7 @@
     <w:lsdException w:name="List Table 7 Colorful Accent 6" w:uiPriority="52"/>
     <w:lsdException w:name="Mention" w:semiHidden="1" w:unhideWhenUsed="1"/>
     <w:lsdException w:name="Smart Hyperlink" w:semiHidden="1" w:unhideWhenUsed="1"/>
+    <w:lsdException w:name="Hashtag" w:semiHidden="1" w:unhideWhenUsed="1"/>
   </w:latentStyles>
   <w:style w:type="paragraph" w:default="1" w:styleId="a">
     <w:name w:val="Normal"/>

</xml_diff>